<commit_message>
modified:   k_a_dd/usb/OTG-protocol.docx 	new file:   misc/fastboot.txt
</commit_message>
<xml_diff>
--- a/k_a_dd/usb/OTG-protocol.docx
+++ b/k_a_dd/usb/OTG-protocol.docx
@@ -3,11 +3,6 @@
 <w:document xmlns:ve="http://schemas.openxmlformats.org/markup-compatibility/2006" xmlns:o="urn:schemas-microsoft-com:office:office" xmlns:r="http://schemas.openxmlformats.org/officeDocument/2006/relationships" xmlns:m="http://schemas.openxmlformats.org/officeDocument/2006/math" xmlns:v="urn:schemas-microsoft-com:vml" xmlns:wp="http://schemas.openxmlformats.org/drawingml/2006/wordprocessingDrawing" xmlns:w10="urn:schemas-microsoft-com:office:word" xmlns:w="http://schemas.openxmlformats.org/wordprocessingml/2006/main" xmlns:wne="http://schemas.microsoft.com/office/word/2006/wordml">
   <w:body>
     <w:p>
-      <w:pPr>
-        <w:rPr>
-          <w:rFonts w:hint="eastAsia"/>
-        </w:rPr>
-      </w:pPr>
       <w:r>
         <w:rPr>
           <w:rFonts w:hint="eastAsia"/>
@@ -16,11 +11,6 @@
       </w:r>
     </w:p>
     <w:p>
-      <w:pPr>
-        <w:rPr>
-          <w:rFonts w:hint="eastAsia"/>
-        </w:rPr>
-      </w:pPr>
       <w:r>
         <w:rPr>
           <w:rFonts w:hint="eastAsia"/>
@@ -65,11 +55,6 @@
       </w:r>
     </w:p>
     <w:p>
-      <w:pPr>
-        <w:rPr>
-          <w:rFonts w:hint="eastAsia"/>
-        </w:rPr>
-      </w:pPr>
       <w:r>
         <w:rPr>
           <w:rFonts w:hint="eastAsia"/>
@@ -82,12 +67,14 @@
         </w:rPr>
         <w:t>等待一个</w:t>
       </w:r>
+      <w:proofErr w:type="spellStart"/>
       <w:r>
         <w:rPr>
           <w:rFonts w:hint="eastAsia"/>
         </w:rPr>
         <w:t>Vbus</w:t>
       </w:r>
+      <w:proofErr w:type="spellEnd"/>
       <w:r>
         <w:rPr>
           <w:rFonts w:hint="eastAsia"/>
@@ -96,11 +83,6 @@
       </w:r>
     </w:p>
     <w:p>
-      <w:pPr>
-        <w:rPr>
-          <w:rFonts w:hint="eastAsia"/>
-        </w:rPr>
-      </w:pPr>
       <w:r>
         <w:rPr>
           <w:rFonts w:hint="eastAsia"/>
@@ -121,11 +103,6 @@
       </w:r>
     </w:p>
     <w:p>
-      <w:pPr>
-        <w:rPr>
-          <w:rFonts w:hint="eastAsia"/>
-        </w:rPr>
-      </w:pPr>
       <w:r>
         <w:rPr>
           <w:rFonts w:hint="eastAsia"/>
@@ -150,19 +127,16 @@
         </w:rPr>
         <w:t>信号并负责使能</w:t>
       </w:r>
+      <w:proofErr w:type="spellStart"/>
       <w:r>
         <w:rPr>
           <w:rFonts w:hint="eastAsia"/>
         </w:rPr>
         <w:t>Vbus</w:t>
       </w:r>
+      <w:proofErr w:type="spellEnd"/>
     </w:p>
     <w:p>
-      <w:pPr>
-        <w:rPr>
-          <w:rFonts w:hint="eastAsia"/>
-        </w:rPr>
-      </w:pPr>
       <w:r>
         <w:rPr>
           <w:rFonts w:hint="eastAsia"/>
@@ -177,11 +151,6 @@
       </w:r>
     </w:p>
     <w:p>
-      <w:pPr>
-        <w:rPr>
-          <w:rFonts w:hint="eastAsia"/>
-        </w:rPr>
-      </w:pPr>
       <w:r>
         <w:rPr>
           <w:noProof/>
@@ -241,9 +210,6 @@
           <w:numId w:val="6"/>
         </w:numPr>
         <w:ind w:firstLineChars="0"/>
-        <w:rPr>
-          <w:rFonts w:hint="eastAsia"/>
-        </w:rPr>
       </w:pPr>
       <w:r>
         <w:t>Initial Conditions</w:t>
@@ -253,9 +219,6 @@
       <w:pPr>
         <w:pStyle w:val="a5"/>
         <w:ind w:left="360" w:firstLineChars="0" w:firstLine="0"/>
-        <w:rPr>
-          <w:rFonts w:hint="eastAsia"/>
-        </w:rPr>
       </w:pPr>
       <w:r>
         <w:rPr>
@@ -269,35 +232,47 @@
         </w:rPr>
         <w:t>等到</w:t>
       </w:r>
+      <w:proofErr w:type="spellStart"/>
       <w:r>
         <w:rPr>
           <w:rFonts w:hint="eastAsia"/>
         </w:rPr>
         <w:t>Tb_ssend_srp</w:t>
       </w:r>
+      <w:proofErr w:type="spellEnd"/>
       <w:r>
         <w:rPr>
           <w:rFonts w:hint="eastAsia"/>
         </w:rPr>
         <w:t>时间，</w:t>
       </w:r>
+      <w:proofErr w:type="spellStart"/>
       <w:r>
         <w:rPr>
           <w:rFonts w:hint="eastAsia"/>
         </w:rPr>
         <w:t>Vbus</w:t>
       </w:r>
+      <w:proofErr w:type="spellEnd"/>
       <w:r>
         <w:rPr>
           <w:rFonts w:hint="eastAsia"/>
         </w:rPr>
         <w:t>达到</w:t>
       </w:r>
-      <w:r>
-        <w:rPr>
-          <w:rFonts w:hint="eastAsia"/>
-        </w:rPr>
-        <w:t>Votg_sess_vld(below)</w:t>
+      <w:proofErr w:type="spellStart"/>
+      <w:r>
+        <w:rPr>
+          <w:rFonts w:hint="eastAsia"/>
+        </w:rPr>
+        <w:t>Votg_sess_vld</w:t>
+      </w:r>
+      <w:proofErr w:type="spellEnd"/>
+      <w:r>
+        <w:rPr>
+          <w:rFonts w:hint="eastAsia"/>
+        </w:rPr>
+        <w:t>(below)</w:t>
       </w:r>
       <w:r>
         <w:rPr>
@@ -410,9 +385,6 @@
           <w:numId w:val="6"/>
         </w:numPr>
         <w:ind w:firstLineChars="0"/>
-        <w:rPr>
-          <w:rFonts w:hint="eastAsia"/>
-        </w:rPr>
       </w:pPr>
       <w:r>
         <w:t>Data-line Pulsing</w:t>
@@ -422,9 +394,6 @@
       <w:pPr>
         <w:pStyle w:val="a5"/>
         <w:ind w:left="360" w:firstLineChars="0" w:firstLine="0"/>
-        <w:rPr>
-          <w:rFonts w:hint="eastAsia"/>
-        </w:rPr>
       </w:pPr>
       <w:r>
         <w:rPr>
@@ -489,12 +458,14 @@
         </w:rPr>
         <w:t>上拉</w:t>
       </w:r>
+      <w:proofErr w:type="spellStart"/>
       <w:r>
         <w:rPr>
           <w:rFonts w:hint="eastAsia"/>
         </w:rPr>
         <w:t>Tb_data_pls</w:t>
       </w:r>
+      <w:proofErr w:type="spellEnd"/>
       <w:r>
         <w:rPr>
           <w:rFonts w:hint="eastAsia"/>
@@ -541,7 +512,21 @@
         <w:rPr>
           <w:rFonts w:hint="eastAsia"/>
         </w:rPr>
-        <w:t>(Tb_data_pls)</w:t>
+        <w:t>(</w:t>
+      </w:r>
+      <w:proofErr w:type="spellStart"/>
+      <w:r>
+        <w:rPr>
+          <w:rFonts w:hint="eastAsia"/>
+        </w:rPr>
+        <w:t>Tb_data_pls</w:t>
+      </w:r>
+      <w:proofErr w:type="spellEnd"/>
+      <w:r>
+        <w:rPr>
+          <w:rFonts w:hint="eastAsia"/>
+        </w:rPr>
+        <w:t>)</w:t>
       </w:r>
       <w:r>
         <w:rPr>
@@ -571,7 +556,14 @@
         <w:rPr>
           <w:rFonts w:hint="eastAsia"/>
         </w:rPr>
-        <w:t>干扰、去抖</w:t>
+        <w:t>干扰、</w:t>
+      </w:r>
+      <w:proofErr w:type="gramStart"/>
+      <w:r>
+        <w:rPr>
+          <w:rFonts w:hint="eastAsia"/>
+        </w:rPr>
+        <w:t>去抖</w:t>
       </w:r>
       <w:r>
         <w:rPr>
@@ -579,6 +571,7 @@
         </w:rPr>
         <w:t>)</w:t>
       </w:r>
+      <w:proofErr w:type="gramEnd"/>
       <w:r>
         <w:rPr>
           <w:rFonts w:hint="eastAsia"/>
@@ -626,9 +619,6 @@
       <w:pPr>
         <w:pStyle w:val="a5"/>
         <w:ind w:left="360" w:firstLineChars="0" w:firstLine="0"/>
-        <w:rPr>
-          <w:rFonts w:hint="eastAsia"/>
-        </w:rPr>
       </w:pPr>
       <w:r>
         <w:rPr>
@@ -678,12 +668,14 @@
         </w:rPr>
         <w:t>，如果这个时间超过了</w:t>
       </w:r>
+      <w:proofErr w:type="spellStart"/>
       <w:r>
         <w:rPr>
           <w:rFonts w:hint="eastAsia"/>
         </w:rPr>
         <w:t>Tb_data_pls</w:t>
       </w:r>
+      <w:proofErr w:type="spellEnd"/>
       <w:r>
         <w:rPr>
           <w:rFonts w:hint="eastAsia"/>
@@ -740,11 +732,6 @@
       </w:r>
     </w:p>
     <w:p>
-      <w:pPr>
-        <w:rPr>
-          <w:rFonts w:hint="eastAsia"/>
-        </w:rPr>
-      </w:pPr>
       <w:r>
         <w:rPr>
           <w:rFonts w:hint="eastAsia"/>
@@ -765,11 +752,6 @@
       </w:r>
     </w:p>
     <w:p>
-      <w:pPr>
-        <w:rPr>
-          <w:rFonts w:hint="eastAsia"/>
-        </w:rPr>
-      </w:pPr>
       <w:r>
         <w:rPr>
           <w:rFonts w:hint="eastAsia"/>
@@ -794,12 +776,14 @@
         </w:rPr>
         <w:t>检测到</w:t>
       </w:r>
+      <w:proofErr w:type="spellStart"/>
       <w:r>
         <w:rPr>
           <w:rFonts w:hint="eastAsia"/>
         </w:rPr>
         <w:t>Vbus</w:t>
       </w:r>
+      <w:proofErr w:type="spellEnd"/>
       <w:r>
         <w:rPr>
           <w:rFonts w:hint="eastAsia"/>
@@ -810,7 +794,21 @@
         <w:rPr>
           <w:rFonts w:hint="eastAsia"/>
         </w:rPr>
-        <w:t>session valid threshold(Votg_sess_vld), B</w:t>
+        <w:t>session valid threshold(</w:t>
+      </w:r>
+      <w:proofErr w:type="spellStart"/>
+      <w:r>
+        <w:rPr>
+          <w:rFonts w:hint="eastAsia"/>
+        </w:rPr>
+        <w:t>Votg_sess_vld</w:t>
+      </w:r>
+      <w:proofErr w:type="spellEnd"/>
+      <w:r>
+        <w:rPr>
+          <w:rFonts w:hint="eastAsia"/>
+        </w:rPr>
+        <w:t>), B</w:t>
       </w:r>
       <w:r>
         <w:rPr>
@@ -830,12 +828,14 @@
         </w:rPr>
         <w:t>被正在处理。</w:t>
       </w:r>
+      <w:proofErr w:type="spellStart"/>
       <w:r>
         <w:rPr>
           <w:rFonts w:hint="eastAsia"/>
         </w:rPr>
         <w:t>Vbus</w:t>
       </w:r>
+      <w:proofErr w:type="spellEnd"/>
       <w:r>
         <w:rPr>
           <w:rFonts w:hint="eastAsia"/>
@@ -866,12 +866,14 @@
         </w:rPr>
         <w:t>在</w:t>
       </w:r>
+      <w:proofErr w:type="spellStart"/>
       <w:r>
         <w:rPr>
           <w:rFonts w:hint="eastAsia"/>
         </w:rPr>
         <w:t>Tb_svld_bcon</w:t>
       </w:r>
+      <w:proofErr w:type="spellEnd"/>
       <w:r>
         <w:rPr>
           <w:rFonts w:hint="eastAsia"/>
@@ -911,9 +913,6 @@
           <w:numId w:val="6"/>
         </w:numPr>
         <w:ind w:firstLineChars="0"/>
-        <w:rPr>
-          <w:rFonts w:hint="eastAsia"/>
-        </w:rPr>
       </w:pPr>
       <w:r>
         <w:rPr>
@@ -926,9 +925,6 @@
       <w:pPr>
         <w:pStyle w:val="a5"/>
         <w:ind w:left="360" w:firstLineChars="0" w:firstLine="0"/>
-        <w:rPr>
-          <w:rFonts w:hint="eastAsia"/>
-        </w:rPr>
       </w:pPr>
       <w:r>
         <w:rPr>
@@ -966,12 +962,14 @@
         </w:rPr>
         <w:t>响应的时间不能超过</w:t>
       </w:r>
+      <w:proofErr w:type="spellStart"/>
       <w:r>
         <w:rPr>
           <w:rFonts w:hint="eastAsia"/>
         </w:rPr>
         <w:t>Tb_srp_fail</w:t>
       </w:r>
+      <w:proofErr w:type="spellEnd"/>
       <w:r>
         <w:rPr>
           <w:rFonts w:hint="eastAsia"/>
@@ -990,12 +988,14 @@
         </w:rPr>
         <w:t>在</w:t>
       </w:r>
+      <w:proofErr w:type="spellStart"/>
       <w:r>
         <w:rPr>
           <w:rFonts w:hint="eastAsia"/>
         </w:rPr>
         <w:t>Ta_srp_rspns</w:t>
       </w:r>
+      <w:proofErr w:type="spellEnd"/>
       <w:r>
         <w:rPr>
           <w:rFonts w:hint="eastAsia"/>
@@ -1014,12 +1014,14 @@
         </w:rPr>
         <w:t>。响应的内容至少为：打开</w:t>
       </w:r>
+      <w:proofErr w:type="spellStart"/>
       <w:r>
         <w:rPr>
           <w:rFonts w:hint="eastAsia"/>
         </w:rPr>
         <w:t>Vbus</w:t>
       </w:r>
+      <w:proofErr w:type="spellEnd"/>
       <w:r>
         <w:rPr>
           <w:rFonts w:hint="eastAsia"/>
@@ -1047,9 +1049,6 @@
           <w:numId w:val="6"/>
         </w:numPr>
         <w:ind w:firstLineChars="0"/>
-        <w:rPr>
-          <w:rFonts w:hint="eastAsia"/>
-        </w:rPr>
       </w:pPr>
       <w:r>
         <w:rPr>
@@ -1062,9 +1061,6 @@
       <w:pPr>
         <w:pStyle w:val="a5"/>
         <w:ind w:left="360" w:firstLineChars="0" w:firstLine="0"/>
-        <w:rPr>
-          <w:rFonts w:hint="eastAsia"/>
-        </w:rPr>
       </w:pPr>
       <w:r>
         <w:rPr>
@@ -1137,9 +1133,6 @@
       <w:pPr>
         <w:pStyle w:val="a5"/>
         <w:ind w:left="360" w:firstLineChars="0" w:firstLine="0"/>
-        <w:rPr>
-          <w:rFonts w:hint="eastAsia"/>
-        </w:rPr>
       </w:pPr>
       <w:r>
         <w:rPr>
@@ -1154,40 +1147,11 @@
         <w:t>请求失败后可以再次发起。</w:t>
       </w:r>
     </w:p>
+    <w:p/>
+    <w:p/>
+    <w:p/>
+    <w:p/>
     <w:p>
-      <w:pPr>
-        <w:rPr>
-          <w:rFonts w:hint="eastAsia"/>
-        </w:rPr>
-      </w:pPr>
-    </w:p>
-    <w:p>
-      <w:pPr>
-        <w:rPr>
-          <w:rFonts w:hint="eastAsia"/>
-        </w:rPr>
-      </w:pPr>
-    </w:p>
-    <w:p>
-      <w:pPr>
-        <w:rPr>
-          <w:rFonts w:hint="eastAsia"/>
-        </w:rPr>
-      </w:pPr>
-    </w:p>
-    <w:p>
-      <w:pPr>
-        <w:rPr>
-          <w:rFonts w:hint="eastAsia"/>
-        </w:rPr>
-      </w:pPr>
-    </w:p>
-    <w:p>
-      <w:pPr>
-        <w:rPr>
-          <w:rFonts w:hint="eastAsia"/>
-        </w:rPr>
-      </w:pPr>
       <w:r>
         <w:rPr>
           <w:rFonts w:hint="eastAsia"/>
@@ -1225,9 +1189,6 @@
           <w:numId w:val="7"/>
         </w:numPr>
         <w:ind w:firstLineChars="0"/>
-        <w:rPr>
-          <w:rFonts w:hint="eastAsia"/>
-        </w:rPr>
       </w:pPr>
       <w:r>
         <w:t>HNP sequence of events</w:t>
@@ -1237,9 +1198,6 @@
       <w:pPr>
         <w:pStyle w:val="a5"/>
         <w:ind w:left="405" w:firstLineChars="0" w:firstLine="0"/>
-        <w:rPr>
-          <w:rFonts w:hint="eastAsia"/>
-        </w:rPr>
       </w:pPr>
       <w:r>
         <w:rPr>
@@ -1276,6 +1234,9 @@
       <w:pPr>
         <w:pStyle w:val="a5"/>
         <w:ind w:left="405" w:firstLineChars="0" w:firstLine="0"/>
+        <w:rPr>
+          <w:rFonts w:hint="eastAsia"/>
+        </w:rPr>
       </w:pPr>
       <w:r>
         <w:rPr>
@@ -1326,6 +1287,948 @@
             </a:graphic>
           </wp:inline>
         </w:drawing>
+      </w:r>
+    </w:p>
+    <w:p>
+      <w:pPr>
+        <w:pStyle w:val="a5"/>
+        <w:ind w:left="405" w:firstLineChars="0" w:firstLine="0"/>
+        <w:rPr>
+          <w:rFonts w:hint="eastAsia"/>
+        </w:rPr>
+      </w:pPr>
+      <w:r>
+        <w:rPr>
+          <w:rFonts w:hint="eastAsia"/>
+        </w:rPr>
+        <w:t>1</w:t>
+      </w:r>
+      <w:r>
+        <w:rPr>
+          <w:rFonts w:hint="eastAsia"/>
+        </w:rPr>
+        <w:t>，</w:t>
+      </w:r>
+      <w:r>
+        <w:rPr>
+          <w:rFonts w:hint="eastAsia"/>
+        </w:rPr>
+        <w:t>A-device</w:t>
+      </w:r>
+      <w:r>
+        <w:rPr>
+          <w:rFonts w:hint="eastAsia"/>
+        </w:rPr>
+        <w:t>停止总线活动（</w:t>
+      </w:r>
+      <w:r>
+        <w:rPr>
+          <w:rFonts w:hint="eastAsia"/>
+        </w:rPr>
+        <w:t>suspend</w:t>
+      </w:r>
+      <w:r>
+        <w:rPr>
+          <w:rFonts w:hint="eastAsia"/>
+        </w:rPr>
+        <w:t xml:space="preserve"> the bus</w:t>
+      </w:r>
+      <w:r>
+        <w:rPr>
+          <w:rFonts w:hint="eastAsia"/>
+        </w:rPr>
+        <w:t>）</w:t>
+      </w:r>
+    </w:p>
+    <w:p>
+      <w:pPr>
+        <w:pStyle w:val="a5"/>
+        <w:ind w:leftChars="193" w:left="510" w:hangingChars="50" w:hanging="105"/>
+        <w:rPr>
+          <w:rFonts w:hint="eastAsia"/>
+        </w:rPr>
+      </w:pPr>
+      <w:r>
+        <w:rPr>
+          <w:rFonts w:hint="eastAsia"/>
+        </w:rPr>
+        <w:t>2</w:t>
+      </w:r>
+      <w:r>
+        <w:rPr>
+          <w:rFonts w:hint="eastAsia"/>
+        </w:rPr>
+        <w:t>，</w:t>
+      </w:r>
+      <w:r>
+        <w:rPr>
+          <w:rFonts w:hint="eastAsia"/>
+        </w:rPr>
+        <w:t>B-device</w:t>
+      </w:r>
+      <w:r>
+        <w:rPr>
+          <w:rFonts w:hint="eastAsia"/>
+        </w:rPr>
+        <w:t>检测到总线处于</w:t>
+      </w:r>
+      <w:r>
+        <w:rPr>
+          <w:rFonts w:hint="eastAsia"/>
+        </w:rPr>
+        <w:t>idle</w:t>
+      </w:r>
+      <w:r>
+        <w:rPr>
+          <w:rFonts w:hint="eastAsia"/>
+        </w:rPr>
+        <w:t>状态至少</w:t>
+      </w:r>
+      <w:r>
+        <w:t>TB_AIDL_BDIS</w:t>
+      </w:r>
+      <w:r>
+        <w:rPr>
+          <w:rFonts w:hint="eastAsia"/>
+        </w:rPr>
+        <w:t>，然后通过</w:t>
+      </w:r>
+      <w:r>
+        <w:rPr>
+          <w:rFonts w:hint="eastAsia"/>
+        </w:rPr>
+        <w:t>turn off pull-up on D+</w:t>
+      </w:r>
+      <w:r>
+        <w:rPr>
+          <w:rFonts w:hint="eastAsia"/>
+        </w:rPr>
+        <w:t>发起</w:t>
+      </w:r>
+      <w:r>
+        <w:rPr>
+          <w:rFonts w:hint="eastAsia"/>
+        </w:rPr>
+        <w:t>HNP</w:t>
+      </w:r>
+      <w:r>
+        <w:rPr>
+          <w:rFonts w:hint="eastAsia"/>
+        </w:rPr>
+        <w:t>，这释放总线使得总线处于</w:t>
+      </w:r>
+      <w:r>
+        <w:rPr>
+          <w:rFonts w:hint="eastAsia"/>
+        </w:rPr>
+        <w:t>SE0</w:t>
+      </w:r>
+      <w:r>
+        <w:rPr>
+          <w:rFonts w:hint="eastAsia"/>
+        </w:rPr>
+        <w:t>状态。</w:t>
+      </w:r>
+    </w:p>
+    <w:p>
+      <w:pPr>
+        <w:pStyle w:val="a5"/>
+        <w:ind w:leftChars="193" w:left="510" w:hangingChars="50" w:hanging="105"/>
+        <w:rPr>
+          <w:rFonts w:hint="eastAsia"/>
+        </w:rPr>
+      </w:pPr>
+      <w:r>
+        <w:rPr>
+          <w:rFonts w:hint="eastAsia"/>
+        </w:rPr>
+        <w:t>3</w:t>
+      </w:r>
+      <w:r>
+        <w:rPr>
+          <w:rFonts w:hint="eastAsia"/>
+        </w:rPr>
+        <w:t>，</w:t>
+      </w:r>
+      <w:r>
+        <w:rPr>
+          <w:rFonts w:hint="eastAsia"/>
+        </w:rPr>
+        <w:t>A-device</w:t>
+      </w:r>
+      <w:r>
+        <w:rPr>
+          <w:rFonts w:hint="eastAsia"/>
+        </w:rPr>
+        <w:t>一旦</w:t>
+      </w:r>
+      <w:r>
+        <w:rPr>
+          <w:rFonts w:hint="eastAsia"/>
+        </w:rPr>
+        <w:t>检测到</w:t>
+      </w:r>
+      <w:r>
+        <w:rPr>
+          <w:rFonts w:hint="eastAsia"/>
+        </w:rPr>
+        <w:t>SE0</w:t>
+      </w:r>
+      <w:r>
+        <w:rPr>
+          <w:rFonts w:hint="eastAsia"/>
+        </w:rPr>
+        <w:t>并识别这是一个</w:t>
+      </w:r>
+      <w:r>
+        <w:rPr>
+          <w:rFonts w:hint="eastAsia"/>
+        </w:rPr>
+        <w:t>B-device</w:t>
+      </w:r>
+      <w:r>
+        <w:rPr>
+          <w:rFonts w:hint="eastAsia"/>
+        </w:rPr>
+        <w:t>切换到</w:t>
+      </w:r>
+      <w:r>
+        <w:rPr>
+          <w:rFonts w:hint="eastAsia"/>
+        </w:rPr>
+        <w:t>host</w:t>
+      </w:r>
+      <w:r>
+        <w:rPr>
+          <w:rFonts w:hint="eastAsia"/>
+        </w:rPr>
+        <w:t>的请求。</w:t>
+      </w:r>
+      <w:r>
+        <w:rPr>
+          <w:rFonts w:hint="eastAsia"/>
+        </w:rPr>
+        <w:t>作为响应，</w:t>
+      </w:r>
+      <w:r>
+        <w:rPr>
+          <w:rFonts w:hint="eastAsia"/>
+        </w:rPr>
+        <w:t>A-device</w:t>
+      </w:r>
+      <w:r>
+        <w:rPr>
+          <w:rFonts w:hint="eastAsia"/>
+        </w:rPr>
+        <w:t>必须在</w:t>
+      </w:r>
+      <w:proofErr w:type="spellStart"/>
+      <w:r>
+        <w:rPr>
+          <w:rFonts w:hint="eastAsia"/>
+        </w:rPr>
+        <w:t>Ta_bdis_acon</w:t>
+      </w:r>
+      <w:proofErr w:type="spellEnd"/>
+      <w:r>
+        <w:rPr>
+          <w:rFonts w:hint="eastAsia"/>
+        </w:rPr>
+        <w:t>时间内</w:t>
+      </w:r>
+      <w:r>
+        <w:rPr>
+          <w:rFonts w:hint="eastAsia"/>
+        </w:rPr>
+        <w:t>turn on D+ pull-up</w:t>
+      </w:r>
+      <w:r>
+        <w:rPr>
+          <w:rFonts w:hint="eastAsia"/>
+        </w:rPr>
+        <w:t>。如果</w:t>
+      </w:r>
+      <w:r>
+        <w:rPr>
+          <w:rFonts w:hint="eastAsia"/>
+        </w:rPr>
+        <w:t>A</w:t>
+      </w:r>
+      <w:r>
+        <w:rPr>
+          <w:rFonts w:hint="eastAsia"/>
+        </w:rPr>
+        <w:t>设备在总线</w:t>
+      </w:r>
+      <w:r>
+        <w:rPr>
+          <w:rFonts w:hint="eastAsia"/>
+        </w:rPr>
+        <w:t>suspend</w:t>
+      </w:r>
+      <w:r>
+        <w:rPr>
+          <w:rFonts w:hint="eastAsia"/>
+        </w:rPr>
+        <w:t>后</w:t>
+      </w:r>
+      <w:proofErr w:type="spellStart"/>
+      <w:r>
+        <w:rPr>
+          <w:rFonts w:hint="eastAsia"/>
+        </w:rPr>
+        <w:t>Ta_aidl_bdis</w:t>
+      </w:r>
+      <w:proofErr w:type="spellEnd"/>
+      <w:r>
+        <w:rPr>
+          <w:rFonts w:hint="eastAsia"/>
+        </w:rPr>
+        <w:t>之前没有检测到设备断开连接，</w:t>
+      </w:r>
+      <w:r>
+        <w:rPr>
+          <w:rFonts w:hint="eastAsia"/>
+        </w:rPr>
+        <w:t>A</w:t>
+      </w:r>
+      <w:r>
+        <w:rPr>
+          <w:rFonts w:hint="eastAsia"/>
+        </w:rPr>
+        <w:t>设备可以停止等待这个断开事件和当前</w:t>
+      </w:r>
+      <w:r>
+        <w:rPr>
+          <w:rFonts w:hint="eastAsia"/>
+        </w:rPr>
+        <w:t>session</w:t>
+      </w:r>
+      <w:r>
+        <w:rPr>
+          <w:rFonts w:hint="eastAsia"/>
+        </w:rPr>
+        <w:t>。</w:t>
+      </w:r>
+    </w:p>
+    <w:p>
+      <w:pPr>
+        <w:pStyle w:val="a5"/>
+        <w:ind w:leftChars="193" w:left="510" w:hangingChars="50" w:hanging="105"/>
+        <w:rPr>
+          <w:rFonts w:hint="eastAsia"/>
+        </w:rPr>
+      </w:pPr>
+      <w:r>
+        <w:rPr>
+          <w:rFonts w:hint="eastAsia"/>
+        </w:rPr>
+        <w:t>4</w:t>
+      </w:r>
+      <w:r>
+        <w:rPr>
+          <w:rFonts w:hint="eastAsia"/>
+        </w:rPr>
+        <w:t>，在等待</w:t>
+      </w:r>
+      <w:proofErr w:type="spellStart"/>
+      <w:r>
+        <w:rPr>
+          <w:rFonts w:hint="eastAsia"/>
+        </w:rPr>
+        <w:t>Tldis_dschg</w:t>
+      </w:r>
+      <w:proofErr w:type="spellEnd"/>
+      <w:r>
+        <w:rPr>
+          <w:rFonts w:hint="eastAsia"/>
+        </w:rPr>
+        <w:t>之后，确定</w:t>
+      </w:r>
+      <w:r>
+        <w:rPr>
+          <w:rFonts w:hint="eastAsia"/>
+        </w:rPr>
+        <w:t>D+</w:t>
+      </w:r>
+      <w:r>
+        <w:rPr>
+          <w:rFonts w:hint="eastAsia"/>
+        </w:rPr>
+        <w:t>因一直被</w:t>
+      </w:r>
+      <w:r>
+        <w:rPr>
+          <w:rFonts w:hint="eastAsia"/>
+        </w:rPr>
+        <w:t>B-device</w:t>
+      </w:r>
+      <w:r>
+        <w:rPr>
+          <w:rFonts w:hint="eastAsia"/>
+        </w:rPr>
+        <w:t>上拉而无法被</w:t>
+      </w:r>
+      <w:r>
+        <w:rPr>
+          <w:rFonts w:hint="eastAsia"/>
+        </w:rPr>
+        <w:t>A-device</w:t>
+      </w:r>
+      <w:r>
+        <w:rPr>
+          <w:rFonts w:hint="eastAsia"/>
+        </w:rPr>
+        <w:t>上拉，</w:t>
+      </w:r>
+      <w:r>
+        <w:rPr>
+          <w:rFonts w:hint="eastAsia"/>
+        </w:rPr>
+        <w:t>B-device</w:t>
+      </w:r>
+      <w:r>
+        <w:rPr>
+          <w:rFonts w:hint="eastAsia"/>
+        </w:rPr>
+        <w:t>认为</w:t>
+      </w:r>
+      <w:r>
+        <w:rPr>
+          <w:rFonts w:hint="eastAsia"/>
+        </w:rPr>
+        <w:t>D+</w:t>
+      </w:r>
+      <w:r>
+        <w:rPr>
+          <w:rFonts w:hint="eastAsia"/>
+        </w:rPr>
+        <w:t>是“高”，</w:t>
+      </w:r>
+      <w:r>
+        <w:rPr>
+          <w:rFonts w:hint="eastAsia"/>
+        </w:rPr>
+        <w:t>D-</w:t>
+      </w:r>
+      <w:r>
+        <w:rPr>
+          <w:rFonts w:hint="eastAsia"/>
+        </w:rPr>
+        <w:t>是“低”（</w:t>
+      </w:r>
+      <w:r>
+        <w:rPr>
+          <w:rFonts w:hint="eastAsia"/>
+        </w:rPr>
+        <w:t>J state</w:t>
+      </w:r>
+      <w:r>
+        <w:rPr>
+          <w:rFonts w:hint="eastAsia"/>
+        </w:rPr>
+        <w:t>）。</w:t>
+      </w:r>
+    </w:p>
+    <w:p>
+      <w:pPr>
+        <w:pStyle w:val="a5"/>
+        <w:ind w:leftChars="193" w:left="510" w:hangingChars="50" w:hanging="105"/>
+        <w:rPr>
+          <w:rFonts w:hint="eastAsia"/>
+        </w:rPr>
+      </w:pPr>
+      <w:r>
+        <w:rPr>
+          <w:rFonts w:hint="eastAsia"/>
+        </w:rPr>
+        <w:t>当</w:t>
+      </w:r>
+      <w:r>
+        <w:rPr>
+          <w:rFonts w:hint="eastAsia"/>
+        </w:rPr>
+        <w:t>B</w:t>
+      </w:r>
+      <w:r>
+        <w:rPr>
+          <w:rFonts w:hint="eastAsia"/>
+        </w:rPr>
+        <w:t>设备授权</w:t>
+      </w:r>
+      <w:r>
+        <w:rPr>
+          <w:rFonts w:hint="eastAsia"/>
+        </w:rPr>
+        <w:t>A</w:t>
+      </w:r>
+      <w:r>
+        <w:rPr>
+          <w:rFonts w:hint="eastAsia"/>
+        </w:rPr>
+        <w:t>设备使得</w:t>
+      </w:r>
+      <w:r>
+        <w:rPr>
+          <w:rFonts w:hint="eastAsia"/>
+        </w:rPr>
+        <w:t>D+</w:t>
+      </w:r>
+      <w:r>
+        <w:rPr>
+          <w:rFonts w:hint="eastAsia"/>
+        </w:rPr>
+        <w:t>线达到“高”电平并至少持续</w:t>
+      </w:r>
+      <w:proofErr w:type="spellStart"/>
+      <w:r>
+        <w:rPr>
+          <w:rFonts w:hint="eastAsia"/>
+        </w:rPr>
+        <w:t>Tb_acon_dbnc</w:t>
+      </w:r>
+      <w:proofErr w:type="spellEnd"/>
+      <w:r>
+        <w:rPr>
+          <w:rFonts w:hint="eastAsia"/>
+        </w:rPr>
+        <w:t>时，</w:t>
+      </w:r>
+      <w:r>
+        <w:rPr>
+          <w:rFonts w:hint="eastAsia"/>
+        </w:rPr>
+        <w:t>A</w:t>
+      </w:r>
+      <w:r>
+        <w:rPr>
+          <w:rFonts w:hint="eastAsia"/>
+        </w:rPr>
+        <w:t>设备就被连接上了，这表示</w:t>
+      </w:r>
+      <w:r>
+        <w:rPr>
+          <w:rFonts w:hint="eastAsia"/>
+        </w:rPr>
+        <w:t>A-device</w:t>
+      </w:r>
+      <w:r>
+        <w:rPr>
+          <w:rFonts w:hint="eastAsia"/>
+        </w:rPr>
+        <w:t>已经识别了</w:t>
+      </w:r>
+      <w:r>
+        <w:rPr>
+          <w:rFonts w:hint="eastAsia"/>
+        </w:rPr>
+        <w:t>B-device</w:t>
+      </w:r>
+      <w:r>
+        <w:rPr>
+          <w:rFonts w:hint="eastAsia"/>
+        </w:rPr>
+        <w:t>的</w:t>
+      </w:r>
+      <w:r>
+        <w:rPr>
+          <w:rFonts w:hint="eastAsia"/>
+        </w:rPr>
+        <w:t>HNP</w:t>
+      </w:r>
+      <w:r>
+        <w:rPr>
+          <w:rFonts w:hint="eastAsia"/>
+        </w:rPr>
+        <w:t>请求。随后</w:t>
+      </w:r>
+      <w:r>
+        <w:rPr>
+          <w:rFonts w:hint="eastAsia"/>
+        </w:rPr>
+        <w:t>B-device</w:t>
+      </w:r>
+      <w:r>
+        <w:rPr>
+          <w:rFonts w:hint="eastAsia"/>
+        </w:rPr>
+        <w:t>成为</w:t>
+      </w:r>
+      <w:r>
+        <w:rPr>
+          <w:rFonts w:hint="eastAsia"/>
+        </w:rPr>
+        <w:t>host</w:t>
+      </w:r>
+      <w:r>
+        <w:rPr>
+          <w:rFonts w:hint="eastAsia"/>
+        </w:rPr>
+        <w:t>并</w:t>
+      </w:r>
+      <w:r>
+        <w:rPr>
+          <w:rFonts w:hint="eastAsia"/>
+        </w:rPr>
+        <w:t>reset</w:t>
+      </w:r>
+      <w:r>
+        <w:rPr>
+          <w:rFonts w:hint="eastAsia"/>
+        </w:rPr>
+        <w:t>总线，开始使用总线。</w:t>
+      </w:r>
+      <w:r>
+        <w:rPr>
+          <w:rFonts w:hint="eastAsia"/>
+        </w:rPr>
+        <w:t>B-device</w:t>
+      </w:r>
+      <w:r>
+        <w:rPr>
+          <w:rFonts w:hint="eastAsia"/>
+        </w:rPr>
+        <w:t>必须在</w:t>
+      </w:r>
+      <w:r>
+        <w:rPr>
+          <w:rFonts w:hint="eastAsia"/>
+        </w:rPr>
+        <w:t>Tb_acon_bse0</w:t>
+      </w:r>
+      <w:r>
+        <w:rPr>
+          <w:rFonts w:hint="eastAsia"/>
+        </w:rPr>
+        <w:t>时间</w:t>
+      </w:r>
+      <w:r>
+        <w:rPr>
+          <w:rFonts w:hint="eastAsia"/>
+        </w:rPr>
+        <w:t>（此后，</w:t>
+      </w:r>
+      <w:r>
+        <w:rPr>
+          <w:rFonts w:hint="eastAsia"/>
+        </w:rPr>
+        <w:t>A</w:t>
+      </w:r>
+      <w:r>
+        <w:rPr>
+          <w:rFonts w:hint="eastAsia"/>
+        </w:rPr>
+        <w:t>设备将是能</w:t>
+      </w:r>
+      <w:r>
+        <w:rPr>
+          <w:rFonts w:hint="eastAsia"/>
+        </w:rPr>
+        <w:t>pull-up</w:t>
+      </w:r>
+      <w:r>
+        <w:rPr>
+          <w:rFonts w:hint="eastAsia"/>
+        </w:rPr>
+        <w:t>）</w:t>
+      </w:r>
+      <w:r>
+        <w:rPr>
+          <w:rFonts w:hint="eastAsia"/>
+        </w:rPr>
+        <w:t>内</w:t>
+      </w:r>
+      <w:r>
+        <w:rPr>
+          <w:rFonts w:hint="eastAsia"/>
+        </w:rPr>
+        <w:t>reset</w:t>
+      </w:r>
+      <w:r>
+        <w:rPr>
+          <w:rFonts w:hint="eastAsia"/>
+        </w:rPr>
+        <w:t>总线</w:t>
+      </w:r>
+      <w:r>
+        <w:rPr>
+          <w:rFonts w:hint="eastAsia"/>
+        </w:rPr>
+        <w:t>。</w:t>
+      </w:r>
+    </w:p>
+    <w:p>
+      <w:pPr>
+        <w:pStyle w:val="a5"/>
+        <w:ind w:left="360" w:firstLineChars="0" w:firstLine="0"/>
+        <w:rPr>
+          <w:rFonts w:hint="eastAsia"/>
+        </w:rPr>
+      </w:pPr>
+      <w:r>
+        <w:rPr>
+          <w:rFonts w:hint="eastAsia"/>
+        </w:rPr>
+        <w:t>5</w:t>
+      </w:r>
+      <w:r>
+        <w:rPr>
+          <w:rFonts w:hint="eastAsia"/>
+        </w:rPr>
+        <w:t>，</w:t>
+      </w:r>
+      <w:r>
+        <w:rPr>
+          <w:rFonts w:hint="eastAsia"/>
+        </w:rPr>
+        <w:t>B</w:t>
+      </w:r>
+      <w:r>
+        <w:rPr>
+          <w:rFonts w:hint="eastAsia"/>
+        </w:rPr>
+        <w:t>设备用完总线后要停止一切总线活动。随意地，</w:t>
+      </w:r>
+      <w:r>
+        <w:rPr>
+          <w:rFonts w:hint="eastAsia"/>
+        </w:rPr>
+        <w:t>B</w:t>
+      </w:r>
+      <w:r>
+        <w:rPr>
+          <w:rFonts w:hint="eastAsia"/>
+        </w:rPr>
+        <w:t>设备在检测到</w:t>
+      </w:r>
+      <w:r>
+        <w:rPr>
+          <w:rFonts w:hint="eastAsia"/>
+        </w:rPr>
+        <w:t>FS idle</w:t>
+      </w:r>
+      <w:r>
+        <w:rPr>
+          <w:rFonts w:hint="eastAsia"/>
+        </w:rPr>
+        <w:t>是可以使能</w:t>
+      </w:r>
+      <w:r>
+        <w:rPr>
+          <w:rFonts w:hint="eastAsia"/>
+        </w:rPr>
+        <w:t>D+ pull-up</w:t>
+      </w:r>
+      <w:r>
+        <w:rPr>
+          <w:rFonts w:hint="eastAsia"/>
+        </w:rPr>
+        <w:t>。</w:t>
+      </w:r>
+    </w:p>
+    <w:p>
+      <w:pPr>
+        <w:pStyle w:val="a5"/>
+        <w:numPr>
+          <w:ilvl w:val="0"/>
+          <w:numId w:val="6"/>
+        </w:numPr>
+        <w:ind w:firstLineChars="0"/>
+        <w:rPr>
+          <w:rFonts w:hint="eastAsia"/>
+        </w:rPr>
+      </w:pPr>
+      <w:r>
+        <w:rPr>
+          <w:rFonts w:hint="eastAsia"/>
+        </w:rPr>
+        <w:t>A</w:t>
+      </w:r>
+      <w:r>
+        <w:rPr>
+          <w:rFonts w:hint="eastAsia"/>
+        </w:rPr>
+        <w:t>设备将检测到总线活动很少。如果总线处在</w:t>
+      </w:r>
+      <w:r>
+        <w:rPr>
+          <w:rFonts w:hint="eastAsia"/>
+        </w:rPr>
+        <w:t>HS mode</w:t>
+      </w:r>
+      <w:r>
+        <w:rPr>
+          <w:rFonts w:hint="eastAsia"/>
+        </w:rPr>
+        <w:t>，它应该根据</w:t>
+      </w:r>
+      <w:r>
+        <w:rPr>
+          <w:rFonts w:hint="eastAsia"/>
+        </w:rPr>
+        <w:t>usb2.0</w:t>
+      </w:r>
+      <w:r>
+        <w:rPr>
+          <w:rFonts w:hint="eastAsia"/>
+        </w:rPr>
+        <w:t>恢复</w:t>
+      </w:r>
+      <w:r>
+        <w:rPr>
+          <w:rFonts w:hint="eastAsia"/>
+        </w:rPr>
+        <w:t>FS suspend</w:t>
+      </w:r>
+      <w:r>
+        <w:rPr>
+          <w:rFonts w:hint="eastAsia"/>
+        </w:rPr>
+        <w:t>。</w:t>
+      </w:r>
+      <w:r>
+        <w:rPr>
+          <w:rFonts w:hint="eastAsia"/>
+        </w:rPr>
+        <w:t>A</w:t>
+      </w:r>
+      <w:r>
+        <w:rPr>
+          <w:rFonts w:hint="eastAsia"/>
+        </w:rPr>
+        <w:t>设备将检测到</w:t>
+      </w:r>
+      <w:r>
+        <w:rPr>
+          <w:rFonts w:hint="eastAsia"/>
+        </w:rPr>
+        <w:t>J-state</w:t>
+      </w:r>
+      <w:r>
+        <w:rPr>
+          <w:rFonts w:hint="eastAsia"/>
+        </w:rPr>
+        <w:t>（</w:t>
+      </w:r>
+      <w:r>
+        <w:rPr>
+          <w:rFonts w:hint="eastAsia"/>
+        </w:rPr>
+        <w:t>FS idle</w:t>
+      </w:r>
+      <w:r>
+        <w:rPr>
+          <w:rFonts w:hint="eastAsia"/>
+        </w:rPr>
+        <w:t>）至少</w:t>
+      </w:r>
+      <w:proofErr w:type="spellStart"/>
+      <w:r>
+        <w:rPr>
+          <w:rFonts w:hint="eastAsia"/>
+        </w:rPr>
+        <w:t>Ta_bidl_adis</w:t>
+      </w:r>
+      <w:proofErr w:type="spellEnd"/>
+      <w:r>
+        <w:rPr>
+          <w:rFonts w:hint="eastAsia"/>
+        </w:rPr>
+        <w:t>，并且</w:t>
+      </w:r>
+      <w:r>
+        <w:rPr>
+          <w:rFonts w:hint="eastAsia"/>
+        </w:rPr>
+        <w:t>turn off D+ pull-up</w:t>
+      </w:r>
+      <w:r>
+        <w:rPr>
+          <w:rFonts w:hint="eastAsia"/>
+        </w:rPr>
+        <w:t>。</w:t>
+      </w:r>
+      <w:r>
+        <w:rPr>
+          <w:rFonts w:hint="eastAsia"/>
+        </w:rPr>
+        <w:t>如果</w:t>
+      </w:r>
+      <w:r>
+        <w:rPr>
+          <w:rFonts w:hint="eastAsia"/>
+        </w:rPr>
+        <w:t>A</w:t>
+      </w:r>
+      <w:r>
+        <w:rPr>
+          <w:rFonts w:hint="eastAsia"/>
+        </w:rPr>
+        <w:t>设备没有数据需要和</w:t>
+      </w:r>
+      <w:r>
+        <w:rPr>
+          <w:rFonts w:hint="eastAsia"/>
+        </w:rPr>
+        <w:t>B</w:t>
+      </w:r>
+      <w:r>
+        <w:rPr>
+          <w:rFonts w:hint="eastAsia"/>
+        </w:rPr>
+        <w:t>设备通讯录，那么</w:t>
+      </w:r>
+      <w:r>
+        <w:rPr>
+          <w:rFonts w:hint="eastAsia"/>
+        </w:rPr>
+        <w:t>A</w:t>
+      </w:r>
+      <w:r>
+        <w:rPr>
+          <w:rFonts w:hint="eastAsia"/>
+        </w:rPr>
+        <w:t>设备可以关掉</w:t>
+      </w:r>
+      <w:proofErr w:type="spellStart"/>
+      <w:r>
+        <w:rPr>
+          <w:rFonts w:hint="eastAsia"/>
+        </w:rPr>
+        <w:t>Vbus</w:t>
+      </w:r>
+      <w:proofErr w:type="spellEnd"/>
+      <w:r>
+        <w:rPr>
+          <w:rFonts w:hint="eastAsia"/>
+        </w:rPr>
+        <w:t>结束</w:t>
+      </w:r>
+      <w:r>
+        <w:rPr>
+          <w:rFonts w:hint="eastAsia"/>
+        </w:rPr>
+        <w:t>session</w:t>
+      </w:r>
+      <w:r>
+        <w:rPr>
+          <w:rFonts w:hint="eastAsia"/>
+        </w:rPr>
+        <w:t>。</w:t>
+      </w:r>
+    </w:p>
+    <w:p>
+      <w:r>
+        <w:rPr>
+          <w:rFonts w:hint="eastAsia"/>
+        </w:rPr>
+        <w:t>7</w:t>
+      </w:r>
+      <w:r>
+        <w:rPr>
+          <w:rFonts w:hint="eastAsia"/>
+        </w:rPr>
+        <w:t>，</w:t>
       </w:r>
     </w:p>
     <w:sectPr>
@@ -2299,6 +3202,7 @@
   <w:style w:type="paragraph" w:default="1" w:styleId="a">
     <w:name w:val="Normal"/>
     <w:qFormat/>
+    <w:rsid w:val="00F674BF"/>
     <w:pPr>
       <w:widowControl w:val="0"/>
       <w:jc w:val="both"/>

</xml_diff>